<commit_message>
PRSQL1-61 tested view currencies_v
</commit_message>
<xml_diff>
--- a/test_reports/Протокол тестування в'ю currencies_v.docx
+++ b/test_reports/Протокол тестування в'ю currencies_v.docx
@@ -199,7 +199,7 @@
       <w:tr>
         <w:trPr>
           <w:cantSplit w:val="0"/>
-          <w:trHeight w:val="4482" w:hRule="atLeast"/>
+          <w:trHeight w:val="3225" w:hRule="atLeast"/>
           <w:tblHeader w:val="0"/>
         </w:trPr>
         <w:tc>
@@ -261,7 +261,26 @@
                 <w:szCs w:val="30"/>
                 <w:rtl w:val="0"/>
               </w:rPr>
-              <w:t xml:space="preserve">select * from srv.currencies_v; </w:t>
+              <w:t xml:space="preserve">select r030, txt, rate, cc, exchangedate </w:t>
+            </w:r>
+          </w:p>
+          <w:p>
+            <w:pPr>
+              <w:jc w:val="center"/>
+              <w:rPr>
+                <w:rFonts w:ascii="Mulish" w:cs="Mulish" w:eastAsia="Mulish" w:hAnsi="Mulish"/>
+                <w:sz w:val="30"/>
+                <w:szCs w:val="30"/>
+              </w:rPr>
+            </w:pPr>
+            <w:r>
+              <w:rPr>
+                <w:rFonts w:ascii="Mulish" w:cs="Mulish" w:eastAsia="Mulish" w:hAnsi="Mulish"/>
+                <w:sz w:val="30"/>
+                <w:szCs w:val="30"/>
+                <w:rtl w:val="0"/>
+              </w:rPr>
+              <w:t xml:space="preserve">from srv.currencies_v;</w:t>
             </w:r>
           </w:p>
           <w:p>
@@ -325,22 +344,6 @@
           </w:p>
           <w:p>
             <w:pPr>
-              <w:jc w:val="center"/>
-              <w:rPr>
-                <w:rFonts w:ascii="Mulish" w:cs="Mulish" w:eastAsia="Mulish" w:hAnsi="Mulish"/>
-                <w:sz w:val="30"/>
-                <w:szCs w:val="30"/>
-              </w:rPr>
-            </w:pPr>
-            <w:r>
-              <w:rPr>
-                <w:rtl w:val="0"/>
-              </w:rPr>
-            </w:r>
-          </w:p>
-          <w:p>
-            <w:pPr>
-              <w:jc w:val="center"/>
               <w:rPr>
                 <w:rFonts w:ascii="Mulish" w:cs="Mulish" w:eastAsia="Mulish" w:hAnsi="Mulish"/>
                 <w:sz w:val="30"/>
@@ -355,14 +358,14 @@
               </w:rPr>
               <w:drawing>
                 <wp:inline distB="114300" distT="114300" distL="114300" distR="114300">
-                  <wp:extent cx="3829050" cy="4610100"/>
-                  <wp:effectExtent b="0" l="0" r="0" t="0"/>
-                  <wp:docPr id="1" name="image2.png"/>
+                  <wp:extent cx="3829050" cy="1638300"/>
+                  <wp:effectExtent b="12700" l="12700" r="12700" t="12700"/>
+                  <wp:docPr id="1" name="image1.png"/>
                   <a:graphic>
                     <a:graphicData uri="http://schemas.openxmlformats.org/drawingml/2006/picture">
                       <pic:pic>
                         <pic:nvPicPr>
-                          <pic:cNvPr id="0" name="image2.png"/>
+                          <pic:cNvPr id="0" name="image1.png"/>
                           <pic:cNvPicPr preferRelativeResize="0"/>
                         </pic:nvPicPr>
                         <pic:blipFill>
@@ -375,10 +378,15 @@
                         <pic:spPr>
                           <a:xfrm>
                             <a:off x="0" y="0"/>
-                            <a:ext cx="3829050" cy="4610100"/>
+                            <a:ext cx="3829050" cy="1638300"/>
                           </a:xfrm>
                           <a:prstGeom prst="rect"/>
-                          <a:ln/>
+                          <a:ln w="12700">
+                            <a:solidFill>
+                              <a:srgbClr val="000000"/>
+                            </a:solidFill>
+                            <a:prstDash val="solid"/>
+                          </a:ln>
                         </pic:spPr>
                       </pic:pic>
                     </a:graphicData>
@@ -388,43 +396,19 @@
             </w:r>
             <w:r>
               <w:rPr>
-                <w:rFonts w:ascii="Mulish" w:cs="Mulish" w:eastAsia="Mulish" w:hAnsi="Mulish"/>
-                <w:sz w:val="30"/>
-                <w:szCs w:val="30"/>
-              </w:rPr>
-              <w:drawing>
-                <wp:inline distB="114300" distT="114300" distL="114300" distR="114300">
-                  <wp:extent cx="3829050" cy="3352800"/>
-                  <wp:effectExtent b="0" l="0" r="0" t="0"/>
-                  <wp:docPr id="2" name="image1.png"/>
-                  <a:graphic>
-                    <a:graphicData uri="http://schemas.openxmlformats.org/drawingml/2006/picture">
-                      <pic:pic>
-                        <pic:nvPicPr>
-                          <pic:cNvPr id="0" name="image1.png"/>
-                          <pic:cNvPicPr preferRelativeResize="0"/>
-                        </pic:nvPicPr>
-                        <pic:blipFill>
-                          <a:blip r:embed="rId8"/>
-                          <a:srcRect b="0" l="0" r="0" t="0"/>
-                          <a:stretch>
-                            <a:fillRect/>
-                          </a:stretch>
-                        </pic:blipFill>
-                        <pic:spPr>
-                          <a:xfrm>
-                            <a:off x="0" y="0"/>
-                            <a:ext cx="3829050" cy="3352800"/>
-                          </a:xfrm>
-                          <a:prstGeom prst="rect"/>
-                          <a:ln/>
-                        </pic:spPr>
-                      </pic:pic>
-                    </a:graphicData>
-                  </a:graphic>
-                </wp:inline>
-              </w:drawing>
-            </w:r>
+                <w:rtl w:val="0"/>
+              </w:rPr>
+            </w:r>
+          </w:p>
+          <w:p>
+            <w:pPr>
+              <w:jc w:val="center"/>
+              <w:rPr>
+                <w:rFonts w:ascii="Mulish" w:cs="Mulish" w:eastAsia="Mulish" w:hAnsi="Mulish"/>
+                <w:sz w:val="30"/>
+                <w:szCs w:val="30"/>
+              </w:rPr>
+            </w:pPr>
             <w:r>
               <w:rPr>
                 <w:rtl w:val="0"/>

</xml_diff>